<commit_message>
se anexó información sobre los objetivos semanales  y se prevee anexar los resultados de la semana
</commit_message>
<xml_diff>
--- a/docs/Sprint2_Equipo_Softopia.docx
+++ b/docs/Sprint2_Equipo_Softopia.docx
@@ -72,16 +72,7 @@
           <w:sz w:val="64"/>
           <w:szCs w:val="64"/>
         </w:rPr>
-        <w:t xml:space="preserve">SPRINT  </w:t>
-      </w:r>
-      <w:r>
-        <w:rPr>
-          <w:b/>
-          <w:bCs/>
-          <w:sz w:val="64"/>
-          <w:szCs w:val="64"/>
-        </w:rPr>
-        <w:t>2</w:t>
+        <w:t>SPRINT  2</w:t>
       </w:r>
     </w:p>
     <w:p>
@@ -695,7 +686,7 @@
                 <wp:positionV relativeFrom="paragraph">
                   <wp:posOffset>208280</wp:posOffset>
                 </wp:positionV>
-                <wp:extent cx="6541770" cy="413385"/>
+                <wp:extent cx="6542405" cy="414020"/>
                 <wp:effectExtent l="0" t="0" r="0" b="0"/>
                 <wp:wrapTopAndBottom/>
                 <wp:docPr id="1" name="Forma1"/>
@@ -706,13 +697,13 @@
                       <wps:spPr>
                         <a:xfrm>
                           <a:off x="0" y="0"/>
-                          <a:ext cx="6541200" cy="413280"/>
+                          <a:ext cx="6541920" cy="413280"/>
                         </a:xfrm>
                         <a:custGeom>
                           <a:avLst/>
                           <a:gdLst/>
                           <a:ahLst/>
-                          <a:rect l="0" t="0" r="r" b="b"/>
+                          <a:rect l="l" t="t" r="r" b="b"/>
                           <a:pathLst>
                             <a:path w="18170" h="1148">
                               <a:moveTo>
@@ -818,28 +809,35 @@
                           </a:solidFill>
                         </a:ln>
                       </wps:spPr>
+                      <wps:style>
+                        <a:lnRef idx="0"/>
+                        <a:fillRef idx="0"/>
+                        <a:effectRef idx="0"/>
+                        <a:fontRef idx="minor"/>
+                      </wps:style>
                       <wps:txbx>
                         <w:txbxContent>
                           <w:p>
                             <w:pPr>
-                              <w:overflowPunct w:val="true"/>
+                              <w:pStyle w:val="Contenidodelmarco"/>
+                              <w:overflowPunct w:val="false"/>
                               <w:jc w:val="center"/>
                               <w:rPr/>
                             </w:pPr>
                             <w:r>
                               <w:rPr>
-                                <w:sz w:val="36"/>
-                                <w:szCs w:val="36"/>
                                 <w:b/>
                                 <w:bCs/>
                                 <w:color w:val="FFFFFF"/>
+                                <w:sz w:val="36"/>
+                                <w:szCs w:val="36"/>
                               </w:rPr>
                               <w:t>OBJETIVOS</w:t>
                             </w:r>
                           </w:p>
                         </w:txbxContent>
                       </wps:txbx>
-                      <wps:bodyPr lIns="0" rIns="0" tIns="0" bIns="0" anchor="ctr" anchorCtr="1">
+                      <wps:bodyPr lIns="0" rIns="0" tIns="0" bIns="0" anchor="ctr">
                         <a:noAutofit/>
                       </wps:bodyPr>
                     </wps:wsp>
@@ -849,65 +847,7 @@
             </w:drawing>
           </mc:Choice>
           <mc:Fallback>
-            <w:pict>
-              <v:group id="shape_0" style="position:absolute;margin-left:-13.15pt;margin-top:16.4pt;width:515pt;height:32.45pt" coordorigin="-263,328" coordsize="10300,649">
-                <v:shape id="shape_0" ID="Forma1" fillcolor="#168253" stroked="t" style="position:absolute;left:-263;top:328;width:10300;height:649">
-                  <v:textbox>
-                    <w:txbxContent>
-                      <w:p>
-                        <w:pPr>
-                          <w:overflowPunct w:val="true"/>
-                          <w:jc w:val="center"/>
-                          <w:rPr/>
-                        </w:pPr>
-                        <w:r>
-                          <w:rPr>
-                            <w:sz w:val="36"/>
-                            <w:szCs w:val="36"/>
-                            <w:b/>
-                            <w:bCs/>
-                            <w:color w:val="FFFFFF"/>
-                          </w:rPr>
-                          <w:t>OBJETIVOS</w:t>
-                        </w:r>
-                      </w:p>
-                    </w:txbxContent>
-                  </v:textbox>
-                  <w10:wrap type="none"/>
-                  <v:fill o:detectmouseclick="t" type="solid" color2="#e97dac"/>
-                  <v:stroke color="#3465a4" joinstyle="miter" endcap="flat"/>
-                </v:shape>
-                <v:shapetype id="_x0000_t202" coordsize="21600,21600" o:spt="202" path="m,l,21600l21600,21600l21600,xe">
-                  <v:stroke joinstyle="miter"/>
-                  <v:path gradientshapeok="t" o:connecttype="rect"/>
-                </v:shapetype>
-                <v:shape id="shape_0" stroked="f" style="position:absolute;left:-263;top:328;width:10300;height:649;rotation:360" type="shapetype_202">
-                  <v:textbox>
-                    <w:txbxContent>
-                      <w:p>
-                        <w:pPr>
-                          <w:overflowPunct w:val="true"/>
-                          <w:jc w:val="center"/>
-                          <w:rPr/>
-                        </w:pPr>
-                        <w:r>
-                          <w:rPr>
-                            <w:sz w:val="36"/>
-                            <w:szCs w:val="36"/>
-                            <w:b/>
-                            <w:bCs/>
-                            <w:color w:val="FFFFFF"/>
-                          </w:rPr>
-                          <w:t>OBJETIVOS</w:t>
-                        </w:r>
-                      </w:p>
-                    </w:txbxContent>
-                  </v:textbox>
-                  <w10:wrap type="square"/>
-                  <v:fill o:detectmouseclick="t" on="false"/>
-                </v:shape>
-              </v:group>
-            </w:pict>
+            <w:pict/>
           </mc:Fallback>
         </mc:AlternateContent>
       </w:r>
@@ -915,6 +855,58 @@
     <w:p>
       <w:pPr>
         <w:pStyle w:val="Normal"/>
+        <w:jc w:val="both"/>
+        <w:rPr>
+          <w:sz w:val="28"/>
+          <w:szCs w:val="28"/>
+        </w:rPr>
+      </w:pPr>
+      <w:r>
+        <w:rPr>
+          <w:sz w:val="28"/>
+          <w:szCs w:val="28"/>
+        </w:rPr>
+        <w:t>Crear el modelo de la base de datos que se usará como backend en el proyecto</w:t>
+      </w:r>
+      <w:r>
+        <w:rPr>
+          <w:b/>
+          <w:bCs/>
+          <w:sz w:val="28"/>
+          <w:szCs w:val="28"/>
+        </w:rPr>
+        <w:t xml:space="preserve"> </w:t>
+      </w:r>
+      <w:r>
+        <w:rPr>
+          <w:b/>
+          <w:bCs/>
+          <w:sz w:val="28"/>
+          <w:szCs w:val="28"/>
+        </w:rPr>
+        <w:t>Administración de proyectos de investigación</w:t>
+      </w:r>
+      <w:r>
+        <w:rPr>
+          <w:b w:val="false"/>
+          <w:bCs w:val="false"/>
+          <w:sz w:val="28"/>
+          <w:szCs w:val="28"/>
+        </w:rPr>
+        <w:t xml:space="preserve">, </w:t>
+      </w:r>
+      <w:r>
+        <w:rPr>
+          <w:sz w:val="28"/>
+          <w:szCs w:val="28"/>
+        </w:rPr>
+        <w:t>además de realizar las correspondientes pruebas de ejecución de la base de datos en ATLAS verificando así su correcto funcionamiento.</w:t>
+      </w:r>
+    </w:p>
+    <w:p>
+      <w:pPr>
+        <w:pStyle w:val="Normal"/>
+        <w:jc w:val="both"/>
         <w:rPr>
           <w:sz w:val="36"/>
           <w:szCs w:val="36"/>
@@ -927,36 +919,48 @@
     <w:p>
       <w:pPr>
         <w:pStyle w:val="Normal"/>
-        <w:rPr>
-          <w:sz w:val="36"/>
-          <w:szCs w:val="36"/>
-        </w:rPr>
-      </w:pPr>
-      <w:r>
-        <w:rPr>
-          <w:sz w:val="36"/>
-          <w:szCs w:val="36"/>
-        </w:rPr>
-      </w:r>
-    </w:p>
-    <w:p>
-      <w:pPr>
-        <w:pStyle w:val="Normal"/>
-        <w:rPr>
-          <w:sz w:val="36"/>
-          <w:szCs w:val="36"/>
-        </w:rPr>
-      </w:pPr>
-      <w:r>
-        <w:rPr>
-          <w:sz w:val="36"/>
-          <w:szCs w:val="36"/>
-        </w:rPr>
-      </w:r>
-    </w:p>
-    <w:p>
-      <w:pPr>
-        <w:pStyle w:val="Normal"/>
+        <w:jc w:val="both"/>
+        <w:rPr/>
+      </w:pPr>
+      <w:r>
+        <w:rPr>
+          <w:rStyle w:val="Muydestacado"/>
+          <w:b w:val="false"/>
+          <w:bCs w:val="false"/>
+          <w:color w:val="000000"/>
+          <w:sz w:val="26"/>
+          <w:szCs w:val="36"/>
+        </w:rPr>
+        <w:t>E</w:t>
+      </w:r>
+      <w:r>
+        <w:rPr>
+          <w:b w:val="false"/>
+          <w:bCs w:val="false"/>
+          <w:color w:val="000000"/>
+          <w:sz w:val="26"/>
+          <w:szCs w:val="36"/>
+        </w:rPr>
+        <w:t>ntregar un|a base de datos funcional en MongoDB con todos los documentos y colecciones que satisfagan las necesidades del proyecto “Administración de proyectos de investigación”. También deberás entregar los comandos y consultas requeridas para administrar la información alojada en la base de datos MongoDB. Esta actividad tiene un valor del 20% y debes entregarla en la semana 3. </w:t>
+      </w:r>
+    </w:p>
+    <w:p>
+      <w:pPr>
+        <w:pStyle w:val="Normal"/>
+        <w:jc w:val="both"/>
+        <w:rPr>
+          <w:sz w:val="36"/>
+          <w:szCs w:val="36"/>
+        </w:rPr>
+      </w:pPr>
+      <w:r>
+        <w:rPr/>
+      </w:r>
+    </w:p>
+    <w:p>
+      <w:pPr>
+        <w:pStyle w:val="Normal"/>
+        <w:jc w:val="both"/>
         <w:rPr>
           <w:sz w:val="36"/>
           <w:szCs w:val="36"/>
@@ -1008,10 +1012,10 @@
                 <wp:positionV relativeFrom="paragraph">
                   <wp:posOffset>17145</wp:posOffset>
                 </wp:positionV>
-                <wp:extent cx="6529705" cy="414020"/>
+                <wp:extent cx="6530340" cy="414655"/>
                 <wp:effectExtent l="0" t="0" r="0" b="0"/>
                 <wp:wrapTopAndBottom/>
-                <wp:docPr id="2" name="Forma1_0"/>
+                <wp:docPr id="3" name="Forma1_0"/>
                 <a:graphic xmlns:a="http://schemas.openxmlformats.org/drawingml/2006/main">
                   <a:graphicData uri="http://schemas.microsoft.com/office/word/2010/wordprocessingShape">
                     <wps:wsp>
@@ -1019,13 +1023,13 @@
                       <wps:spPr>
                         <a:xfrm>
                           <a:off x="0" y="0"/>
-                          <a:ext cx="6529320" cy="413640"/>
+                          <a:ext cx="6529680" cy="414000"/>
                         </a:xfrm>
                         <a:custGeom>
                           <a:avLst/>
                           <a:gdLst/>
                           <a:ahLst/>
-                          <a:rect l="0" t="0" r="r" b="b"/>
+                          <a:rect l="l" t="t" r="r" b="b"/>
                           <a:pathLst>
                             <a:path w="18137" h="1149">
                               <a:moveTo>
@@ -1131,28 +1135,35 @@
                           </a:solidFill>
                         </a:ln>
                       </wps:spPr>
+                      <wps:style>
+                        <a:lnRef idx="0"/>
+                        <a:fillRef idx="0"/>
+                        <a:effectRef idx="0"/>
+                        <a:fontRef idx="minor"/>
+                      </wps:style>
                       <wps:txbx>
                         <w:txbxContent>
                           <w:p>
                             <w:pPr>
-                              <w:overflowPunct w:val="true"/>
+                              <w:pStyle w:val="Contenidodelmarco"/>
+                              <w:overflowPunct w:val="false"/>
                               <w:jc w:val="center"/>
                               <w:rPr/>
                             </w:pPr>
                             <w:r>
                               <w:rPr>
-                                <w:sz w:val="36"/>
-                                <w:szCs w:val="36"/>
                                 <w:b/>
                                 <w:bCs/>
                                 <w:color w:val="FFFFFF"/>
+                                <w:sz w:val="36"/>
+                                <w:szCs w:val="36"/>
                               </w:rPr>
                               <w:t>PLANEACIÓN</w:t>
                             </w:r>
                           </w:p>
                         </w:txbxContent>
                       </wps:txbx>
-                      <wps:bodyPr lIns="0" rIns="0" tIns="0" bIns="0" anchor="ctr" anchorCtr="1">
+                      <wps:bodyPr lIns="0" rIns="0" tIns="0" bIns="0" anchor="ctr">
                         <a:noAutofit/>
                       </wps:bodyPr>
                     </wps:wsp>
@@ -1162,61 +1173,7 @@
             </w:drawing>
           </mc:Choice>
           <mc:Fallback>
-            <w:pict>
-              <v:group id="shape_0" style="position:absolute;margin-left:-13.45pt;margin-top:1.35pt;width:514.05pt;height:32.5pt" coordorigin="-269,27" coordsize="10281,650">
-                <v:shape id="shape_0" ID="Forma1_0" fillcolor="#168253" stroked="t" style="position:absolute;left:-269;top:27;width:10281;height:650">
-                  <v:textbox>
-                    <w:txbxContent>
-                      <w:p>
-                        <w:pPr>
-                          <w:overflowPunct w:val="true"/>
-                          <w:jc w:val="center"/>
-                          <w:rPr/>
-                        </w:pPr>
-                        <w:r>
-                          <w:rPr>
-                            <w:sz w:val="36"/>
-                            <w:szCs w:val="36"/>
-                            <w:b/>
-                            <w:bCs/>
-                            <w:color w:val="FFFFFF"/>
-                          </w:rPr>
-                          <w:t>PLANEACIÓN</w:t>
-                        </w:r>
-                      </w:p>
-                    </w:txbxContent>
-                  </v:textbox>
-                  <w10:wrap type="none"/>
-                  <v:fill o:detectmouseclick="t" type="solid" color2="#e97dac"/>
-                  <v:stroke color="#3465a4" joinstyle="miter" endcap="flat"/>
-                </v:shape>
-                <v:shape id="shape_0" stroked="f" style="position:absolute;left:-269;top:27;width:10281;height:650;rotation:360" type="shapetype_202">
-                  <v:textbox>
-                    <w:txbxContent>
-                      <w:p>
-                        <w:pPr>
-                          <w:overflowPunct w:val="true"/>
-                          <w:jc w:val="center"/>
-                          <w:rPr/>
-                        </w:pPr>
-                        <w:r>
-                          <w:rPr>
-                            <w:sz w:val="36"/>
-                            <w:szCs w:val="36"/>
-                            <w:b/>
-                            <w:bCs/>
-                            <w:color w:val="FFFFFF"/>
-                          </w:rPr>
-                          <w:t>PLANEACIÓN</w:t>
-                        </w:r>
-                      </w:p>
-                    </w:txbxContent>
-                  </v:textbox>
-                  <w10:wrap type="square"/>
-                  <v:fill o:detectmouseclick="t" on="false"/>
-                </v:shape>
-              </v:group>
-            </w:pict>
+            <w:pict/>
           </mc:Fallback>
         </mc:AlternateContent>
       </w:r>
@@ -1364,7 +1321,11 @@
               </w:rPr>
             </w:pPr>
             <w:r>
-              <w:rPr/>
+              <w:rPr>
+                <w:rFonts w:ascii="Liberation Sans" w:hAnsi="Liberation Sans"/>
+                <w:color w:val="000000"/>
+              </w:rPr>
+              <w:t>Crear Cuenta Atlas</w:t>
             </w:r>
           </w:p>
         </w:tc>
@@ -1384,7 +1345,11 @@
               </w:rPr>
             </w:pPr>
             <w:r>
-              <w:rPr/>
+              <w:rPr>
+                <w:rFonts w:ascii="Liberation Sans" w:hAnsi="Liberation Sans"/>
+                <w:color w:val="000000"/>
+              </w:rPr>
+              <w:t xml:space="preserve">Un miembro del equipo creará la cuenta en Atlas </w:t>
             </w:r>
           </w:p>
         </w:tc>
@@ -1406,7 +1371,11 @@
               </w:rPr>
             </w:pPr>
             <w:r>
-              <w:rPr/>
+              <w:rPr>
+                <w:rFonts w:ascii="Liberation Sans" w:hAnsi="Liberation Sans"/>
+                <w:color w:val="000000"/>
+              </w:rPr>
+              <w:t>finalizado</w:t>
             </w:r>
           </w:p>
         </w:tc>
@@ -1434,7 +1403,11 @@
               </w:rPr>
             </w:pPr>
             <w:r>
-              <w:rPr/>
+              <w:rPr>
+                <w:rFonts w:ascii="Liberation Sans" w:hAnsi="Liberation Sans"/>
+                <w:color w:val="000000"/>
+              </w:rPr>
+              <w:t xml:space="preserve">Reunión </w:t>
             </w:r>
           </w:p>
         </w:tc>
@@ -1455,7 +1428,11 @@
               </w:rPr>
             </w:pPr>
             <w:r>
-              <w:rPr/>
+              <w:rPr>
+                <w:rFonts w:ascii="Liberation Sans" w:hAnsi="Liberation Sans"/>
+                <w:color w:val="000000"/>
+              </w:rPr>
+              <w:t xml:space="preserve">Realizar una reunión para discutir el tema y crear la base de datos </w:t>
             </w:r>
           </w:p>
         </w:tc>
@@ -1478,7 +1455,11 @@
               </w:rPr>
             </w:pPr>
             <w:r>
-              <w:rPr/>
+              <w:rPr>
+                <w:rFonts w:ascii="Liberation Sans" w:hAnsi="Liberation Sans"/>
+                <w:color w:val="000000"/>
+              </w:rPr>
+              <w:t>finalizado</w:t>
             </w:r>
           </w:p>
         </w:tc>
@@ -1505,7 +1486,11 @@
               </w:rPr>
             </w:pPr>
             <w:r>
-              <w:rPr/>
+              <w:rPr>
+                <w:rFonts w:ascii="Liberation Sans" w:hAnsi="Liberation Sans"/>
+                <w:color w:val="000000"/>
+              </w:rPr>
+              <w:t xml:space="preserve">Socialización </w:t>
             </w:r>
           </w:p>
         </w:tc>
@@ -1525,7 +1510,11 @@
               </w:rPr>
             </w:pPr>
             <w:r>
-              <w:rPr/>
+              <w:rPr>
+                <w:rFonts w:ascii="Liberation Sans" w:hAnsi="Liberation Sans"/>
+                <w:color w:val="000000"/>
+              </w:rPr>
+              <w:t xml:space="preserve">Se socializará la base de datos y se hará prueba de conexión a ella  por parte de los integrantes del equipo </w:t>
             </w:r>
           </w:p>
         </w:tc>
@@ -1547,7 +1536,11 @@
               </w:rPr>
             </w:pPr>
             <w:r>
-              <w:rPr/>
+              <w:rPr>
+                <w:rFonts w:ascii="Liberation Sans" w:hAnsi="Liberation Sans"/>
+                <w:color w:val="000000"/>
+              </w:rPr>
+              <w:t>finalizado</w:t>
             </w:r>
           </w:p>
         </w:tc>
@@ -1575,7 +1568,11 @@
               </w:rPr>
             </w:pPr>
             <w:r>
-              <w:rPr/>
+              <w:rPr>
+                <w:rFonts w:ascii="Liberation Sans" w:hAnsi="Liberation Sans"/>
+                <w:color w:val="000000"/>
+              </w:rPr>
+              <w:t>Escritura</w:t>
             </w:r>
           </w:p>
         </w:tc>
@@ -1596,7 +1593,11 @@
               </w:rPr>
             </w:pPr>
             <w:r>
-              <w:rPr/>
+              <w:rPr>
+                <w:rFonts w:ascii="Liberation Sans" w:hAnsi="Liberation Sans"/>
+                <w:color w:val="000000"/>
+              </w:rPr>
+              <w:t xml:space="preserve">Realizar el procedimiento de escritura </w:t>
             </w:r>
           </w:p>
         </w:tc>
@@ -1619,7 +1620,11 @@
               </w:rPr>
             </w:pPr>
             <w:r>
-              <w:rPr/>
+              <w:rPr>
+                <w:rFonts w:ascii="Liberation Sans" w:hAnsi="Liberation Sans"/>
+                <w:color w:val="000000"/>
+              </w:rPr>
+              <w:t>pendiente</w:t>
             </w:r>
           </w:p>
         </w:tc>
@@ -1646,7 +1651,11 @@
               </w:rPr>
             </w:pPr>
             <w:r>
-              <w:rPr/>
+              <w:rPr>
+                <w:rFonts w:ascii="Liberation Sans" w:hAnsi="Liberation Sans"/>
+                <w:color w:val="000000"/>
+              </w:rPr>
+              <w:t xml:space="preserve">Lectura </w:t>
             </w:r>
           </w:p>
         </w:tc>
@@ -1666,7 +1675,11 @@
               </w:rPr>
             </w:pPr>
             <w:r>
-              <w:rPr/>
+              <w:rPr>
+                <w:rFonts w:ascii="Liberation Sans" w:hAnsi="Liberation Sans"/>
+                <w:color w:val="000000"/>
+              </w:rPr>
+              <w:t xml:space="preserve">Realizar el procedimiento de lectura </w:t>
             </w:r>
           </w:p>
         </w:tc>
@@ -1688,7 +1701,11 @@
               </w:rPr>
             </w:pPr>
             <w:r>
-              <w:rPr/>
+              <w:rPr>
+                <w:rFonts w:ascii="Liberation Sans" w:hAnsi="Liberation Sans"/>
+                <w:color w:val="000000"/>
+              </w:rPr>
+              <w:t>pendiente</w:t>
             </w:r>
           </w:p>
         </w:tc>
@@ -1713,19 +1730,20 @@
               <w:jc w:val="center"/>
               <w:rPr>
                 <w:rFonts w:ascii="Liberation Sans" w:hAnsi="Liberation Sans"/>
-                <w:b/>
-                <w:b/>
-                <w:bCs/>
+                <w:b w:val="false"/>
+                <w:b w:val="false"/>
+                <w:bCs w:val="false"/>
                 <w:color w:val="000000"/>
               </w:rPr>
             </w:pPr>
             <w:r>
               <w:rPr>
                 <w:rFonts w:ascii="Liberation Sans" w:hAnsi="Liberation Sans"/>
-                <w:b/>
-                <w:bCs/>
-                <w:color w:val="000000"/>
-              </w:rPr>
+                <w:b w:val="false"/>
+                <w:bCs w:val="false"/>
+                <w:color w:val="000000"/>
+              </w:rPr>
+              <w:t>Revisión</w:t>
             </w:r>
           </w:p>
         </w:tc>
@@ -1744,19 +1762,20 @@
               <w:jc w:val="center"/>
               <w:rPr>
                 <w:rFonts w:ascii="Liberation Sans" w:hAnsi="Liberation Sans"/>
-                <w:b/>
-                <w:b/>
-                <w:bCs/>
+                <w:b w:val="false"/>
+                <w:b w:val="false"/>
+                <w:bCs w:val="false"/>
                 <w:color w:val="000000"/>
               </w:rPr>
             </w:pPr>
             <w:r>
               <w:rPr>
                 <w:rFonts w:ascii="Liberation Sans" w:hAnsi="Liberation Sans"/>
-                <w:b/>
-                <w:bCs/>
-                <w:color w:val="000000"/>
-              </w:rPr>
+                <w:b w:val="false"/>
+                <w:bCs w:val="false"/>
+                <w:color w:val="000000"/>
+              </w:rPr>
+              <w:t>Realizar la revisión general para entregar el sprint #2</w:t>
             </w:r>
           </w:p>
         </w:tc>
@@ -1776,19 +1795,20 @@
               <w:jc w:val="center"/>
               <w:rPr>
                 <w:rFonts w:ascii="Liberation Sans" w:hAnsi="Liberation Sans"/>
-                <w:b/>
-                <w:b/>
-                <w:bCs/>
+                <w:b w:val="false"/>
+                <w:b w:val="false"/>
+                <w:bCs w:val="false"/>
                 <w:color w:val="000000"/>
               </w:rPr>
             </w:pPr>
             <w:r>
               <w:rPr>
                 <w:rFonts w:ascii="Liberation Sans" w:hAnsi="Liberation Sans"/>
-                <w:b/>
-                <w:bCs/>
-                <w:color w:val="000000"/>
-              </w:rPr>
+                <w:b w:val="false"/>
+                <w:bCs w:val="false"/>
+                <w:color w:val="000000"/>
+              </w:rPr>
+              <w:t>pendiente</w:t>
             </w:r>
           </w:p>
         </w:tc>
@@ -1890,104 +1910,14 @@
         <w:rPr>
           <w:sz w:val="36"/>
           <w:szCs w:val="36"/>
-        </w:rPr>
-      </w:pPr>
-      <w:r>
-        <w:rPr>
-          <w:sz w:val="36"/>
-          <w:szCs w:val="36"/>
-        </w:rPr>
-      </w:r>
-    </w:p>
-    <w:p>
-      <w:pPr>
-        <w:pStyle w:val="Normal"/>
-        <w:rPr>
-          <w:sz w:val="36"/>
-          <w:szCs w:val="36"/>
-        </w:rPr>
-      </w:pPr>
-      <w:r>
-        <w:rPr>
-          <w:sz w:val="36"/>
-          <w:szCs w:val="36"/>
-        </w:rPr>
-      </w:r>
-    </w:p>
-    <w:p>
-      <w:pPr>
-        <w:pStyle w:val="Normal"/>
-        <w:rPr>
-          <w:sz w:val="36"/>
-          <w:szCs w:val="36"/>
-        </w:rPr>
-      </w:pPr>
-      <w:r>
-        <w:rPr>
-          <w:sz w:val="36"/>
-          <w:szCs w:val="36"/>
-        </w:rPr>
-      </w:r>
-    </w:p>
-    <w:p>
-      <w:pPr>
-        <w:pStyle w:val="Normal"/>
-        <w:rPr>
-          <w:sz w:val="36"/>
-          <w:szCs w:val="36"/>
-        </w:rPr>
-      </w:pPr>
-      <w:r>
-        <w:rPr>
-          <w:sz w:val="36"/>
-          <w:szCs w:val="36"/>
-        </w:rPr>
-      </w:r>
-    </w:p>
-    <w:p>
-      <w:pPr>
-        <w:pStyle w:val="Normal"/>
-        <w:rPr>
-          <w:sz w:val="36"/>
-          <w:szCs w:val="36"/>
-        </w:rPr>
-      </w:pPr>
-      <w:r>
-        <w:rPr>
-          <w:sz w:val="36"/>
-          <w:szCs w:val="36"/>
-        </w:rPr>
-      </w:r>
-    </w:p>
-    <w:p>
-      <w:pPr>
-        <w:pStyle w:val="Normal"/>
-        <w:rPr>
-          <w:sz w:val="36"/>
-          <w:szCs w:val="36"/>
-        </w:rPr>
-      </w:pPr>
-      <w:r>
-        <w:rPr>
-          <w:sz w:val="36"/>
-          <w:szCs w:val="36"/>
-        </w:rPr>
-      </w:r>
-    </w:p>
-    <w:p>
-      <w:pPr>
-        <w:pStyle w:val="Normal"/>
-        <w:rPr>
-          <w:sz w:val="36"/>
-          <w:szCs w:val="36"/>
-          <w:u w:val="single"/>
-        </w:rPr>
-      </w:pPr>
-      <w:r>
-        <w:rPr>
-          <w:sz w:val="36"/>
-          <w:szCs w:val="36"/>
-          <w:u w:val="single"/>
+          <w:u w:val="none"/>
+        </w:rPr>
+      </w:pPr>
+      <w:r>
+        <w:rPr>
+          <w:sz w:val="36"/>
+          <w:szCs w:val="36"/>
+          <w:u w:val="none"/>
         </w:rPr>
       </w:r>
     </w:p>
@@ -2015,10 +1945,10 @@
                 <wp:positionV relativeFrom="paragraph">
                   <wp:posOffset>100330</wp:posOffset>
                 </wp:positionV>
-                <wp:extent cx="6839585" cy="414020"/>
+                <wp:extent cx="6840220" cy="414655"/>
                 <wp:effectExtent l="0" t="0" r="0" b="0"/>
                 <wp:wrapTopAndBottom/>
-                <wp:docPr id="3" name="Forma1_1"/>
+                <wp:docPr id="5" name="Forma1_1"/>
                 <a:graphic xmlns:a="http://schemas.openxmlformats.org/drawingml/2006/main">
                   <a:graphicData uri="http://schemas.microsoft.com/office/word/2010/wordprocessingShape">
                     <wps:wsp>
@@ -2026,13 +1956,13 @@
                       <wps:spPr>
                         <a:xfrm>
                           <a:off x="0" y="0"/>
-                          <a:ext cx="6838920" cy="413640"/>
+                          <a:ext cx="6839640" cy="414000"/>
                         </a:xfrm>
                         <a:custGeom>
                           <a:avLst/>
                           <a:gdLst/>
                           <a:ahLst/>
-                          <a:rect l="0" t="0" r="r" b="b"/>
+                          <a:rect l="l" t="t" r="r" b="b"/>
                           <a:pathLst>
                             <a:path w="18997" h="1149">
                               <a:moveTo>
@@ -2138,28 +2068,35 @@
                           </a:solidFill>
                         </a:ln>
                       </wps:spPr>
+                      <wps:style>
+                        <a:lnRef idx="0"/>
+                        <a:fillRef idx="0"/>
+                        <a:effectRef idx="0"/>
+                        <a:fontRef idx="minor"/>
+                      </wps:style>
                       <wps:txbx>
                         <w:txbxContent>
                           <w:p>
                             <w:pPr>
-                              <w:overflowPunct w:val="true"/>
+                              <w:pStyle w:val="Contenidodelmarco"/>
+                              <w:overflowPunct w:val="false"/>
                               <w:jc w:val="center"/>
                               <w:rPr/>
                             </w:pPr>
                             <w:r>
                               <w:rPr>
-                                <w:sz w:val="36"/>
-                                <w:szCs w:val="36"/>
                                 <w:b/>
                                 <w:bCs/>
                                 <w:color w:val="FFFFFF"/>
+                                <w:sz w:val="36"/>
+                                <w:szCs w:val="36"/>
                               </w:rPr>
                               <w:t>REPORTE # 1</w:t>
                             </w:r>
                           </w:p>
                         </w:txbxContent>
                       </wps:txbx>
-                      <wps:bodyPr lIns="0" rIns="0" tIns="0" bIns="0" anchor="ctr" anchorCtr="1">
+                      <wps:bodyPr lIns="0" rIns="0" tIns="0" bIns="0" anchor="ctr">
                         <a:noAutofit/>
                       </wps:bodyPr>
                     </wps:wsp>
@@ -2169,61 +2106,7 @@
             </w:drawing>
           </mc:Choice>
           <mc:Fallback>
-            <w:pict>
-              <v:group id="shape_0" style="position:absolute;margin-left:-14.85pt;margin-top:7.9pt;width:538.45pt;height:32.5pt" coordorigin="-297,158" coordsize="10769,650">
-                <v:shape id="shape_0" ID="Forma1_1" fillcolor="#168253" stroked="t" style="position:absolute;left:-297;top:158;width:10769;height:650">
-                  <v:textbox>
-                    <w:txbxContent>
-                      <w:p>
-                        <w:pPr>
-                          <w:overflowPunct w:val="true"/>
-                          <w:jc w:val="center"/>
-                          <w:rPr/>
-                        </w:pPr>
-                        <w:r>
-                          <w:rPr>
-                            <w:sz w:val="36"/>
-                            <w:szCs w:val="36"/>
-                            <w:b/>
-                            <w:bCs/>
-                            <w:color w:val="FFFFFF"/>
-                          </w:rPr>
-                          <w:t>REPORTE # 1</w:t>
-                        </w:r>
-                      </w:p>
-                    </w:txbxContent>
-                  </v:textbox>
-                  <w10:wrap type="none"/>
-                  <v:fill o:detectmouseclick="t" type="solid" color2="#e97dac"/>
-                  <v:stroke color="#3465a4" joinstyle="miter" endcap="flat"/>
-                </v:shape>
-                <v:shape id="shape_0" stroked="f" style="position:absolute;left:-297;top:158;width:10769;height:650;rotation:360" type="shapetype_202">
-                  <v:textbox>
-                    <w:txbxContent>
-                      <w:p>
-                        <w:pPr>
-                          <w:overflowPunct w:val="true"/>
-                          <w:jc w:val="center"/>
-                          <w:rPr/>
-                        </w:pPr>
-                        <w:r>
-                          <w:rPr>
-                            <w:sz w:val="36"/>
-                            <w:szCs w:val="36"/>
-                            <w:b/>
-                            <w:bCs/>
-                            <w:color w:val="FFFFFF"/>
-                          </w:rPr>
-                          <w:t>REPORTE # 1</w:t>
-                        </w:r>
-                      </w:p>
-                    </w:txbxContent>
-                  </v:textbox>
-                  <w10:wrap type="square"/>
-                  <v:fill o:detectmouseclick="t" on="false"/>
-                </v:shape>
-              </v:group>
-            </w:pict>
+            <w:pict/>
           </mc:Fallback>
         </mc:AlternateContent>
       </w:r>
@@ -2264,7 +2147,6 @@
       <w:rPr>
         <w:rFonts w:ascii="Liberation Serif" w:hAnsi="Liberation Serif" w:eastAsia="Noto Serif CJK SC" w:cs="Lohit Devanagari"/>
         <w:kern w:val="2"/>
-        <w:sz w:val="24"/>
         <w:szCs w:val="24"/>
         <w:lang w:val="es-CO" w:eastAsia="zh-CN" w:bidi="hi-IN"/>
       </w:rPr>
@@ -2711,6 +2593,14 @@
       <w:szCs w:val="21"/>
     </w:rPr>
   </w:style>
+  <w:style w:type="character" w:styleId="Muydestacado">
+    <w:name w:val="Muy destacado"/>
+    <w:qFormat/>
+    <w:rPr>
+      <w:b/>
+      <w:bCs/>
+    </w:rPr>
+  </w:style>
   <w:style w:type="paragraph" w:styleId="Ttulo">
     <w:name w:val="Título"/>
     <w:basedOn w:val="Normal"/>
@@ -2854,6 +2744,19 @@
     <w:qFormat/>
     <w:pPr/>
     <w:rPr/>
+  </w:style>
+  <w:style w:type="paragraph" w:styleId="Ttulodelatabla">
+    <w:name w:val="Título de la tabla"/>
+    <w:basedOn w:val="Contenidodelatabla"/>
+    <w:qFormat/>
+    <w:pPr>
+      <w:suppressLineNumbers/>
+      <w:jc w:val="center"/>
+    </w:pPr>
+    <w:rPr>
+      <w:b/>
+      <w:bCs/>
+    </w:rPr>
   </w:style>
   <w:style w:type="numbering" w:styleId="NoList" w:default="1">
     <w:name w:val="No List"/>

</xml_diff>

<commit_message>
se añadio información al documento de entrega del sprint #2
</commit_message>
<xml_diff>
--- a/docs/Sprint2_Equipo_Softopia.docx
+++ b/docs/Sprint2_Equipo_Softopia.docx
@@ -26,16 +26,6 @@
       <w:pPr>
         <w:pStyle w:val="Normal"/>
         <w:jc w:val="center"/>
-        <w:rPr/>
-      </w:pPr>
-      <w:r>
-        <w:rPr/>
-      </w:r>
-    </w:p>
-    <w:p>
-      <w:pPr>
-        <w:pStyle w:val="Normal"/>
-        <w:jc w:val="center"/>
         <w:rPr>
           <w:b/>
           <w:b/>
@@ -190,48 +180,6 @@
           <w:sz w:val="36"/>
           <w:szCs w:val="36"/>
         </w:rPr>
-      </w:r>
-    </w:p>
-    <w:p>
-      <w:pPr>
-        <w:pStyle w:val="Normal"/>
-        <w:jc w:val="center"/>
-        <w:rPr>
-          <w:b/>
-          <w:b/>
-          <w:bCs/>
-          <w:sz w:val="36"/>
-          <w:szCs w:val="36"/>
-        </w:rPr>
-      </w:pPr>
-      <w:r>
-        <w:rPr>
-          <w:b/>
-          <w:bCs/>
-          <w:sz w:val="36"/>
-          <w:szCs w:val="36"/>
-        </w:rPr>
-      </w:r>
-    </w:p>
-    <w:p>
-      <w:pPr>
-        <w:pStyle w:val="Normal"/>
-        <w:jc w:val="center"/>
-        <w:rPr>
-          <w:b/>
-          <w:b/>
-          <w:bCs/>
-          <w:sz w:val="36"/>
-          <w:szCs w:val="36"/>
-        </w:rPr>
-      </w:pPr>
-      <w:r>
-        <w:rPr>
-          <w:b/>
-          <w:bCs/>
-          <w:sz w:val="36"/>
-          <w:szCs w:val="36"/>
-        </w:rPr>
         <w:t xml:space="preserve">Desarrollo de aplicaciones web </w:t>
       </w:r>
     </w:p>
@@ -318,7 +266,16 @@
           <w:sz w:val="40"/>
           <w:szCs w:val="40"/>
         </w:rPr>
-        <w:t xml:space="preserve">Link </w:t>
+        <w:t xml:space="preserve">Link  </w:t>
+      </w:r>
+      <w:r>
+        <w:rPr>
+          <w:b/>
+          <w:bCs/>
+          <w:sz w:val="40"/>
+          <w:szCs w:val="40"/>
+        </w:rPr>
+        <w:t>Github</w:t>
       </w:r>
     </w:p>
     <w:p>
@@ -329,18 +286,28 @@
           <w:b/>
           <w:b/>
           <w:bCs/>
-          <w:sz w:val="36"/>
-          <w:szCs w:val="36"/>
-        </w:rPr>
-      </w:pPr>
-      <w:hyperlink r:id="rId2">
+          <w:sz w:val="40"/>
+          <w:szCs w:val="40"/>
+        </w:rPr>
+      </w:pPr>
+      <w:r>
+        <w:rPr/>
+      </w:r>
+    </w:p>
+    <w:p>
+      <w:pPr>
+        <w:pStyle w:val="Normal"/>
+        <w:jc w:val="center"/>
+        <w:rPr/>
+      </w:pPr>
+      <w:hyperlink r:id="rId3">
         <w:r>
           <w:rPr>
             <w:rStyle w:val="EnlacedeInternet"/>
             <w:b/>
             <w:bCs/>
-            <w:sz w:val="30"/>
-            <w:szCs w:val="30"/>
+            <w:sz w:val="26"/>
+            <w:szCs w:val="26"/>
           </w:rPr>
           <w:t>https://github.com/FELIPEGRANADA/online-research-projects</w:t>
         </w:r>
@@ -350,15 +317,80 @@
       <w:pPr>
         <w:pStyle w:val="Normal"/>
         <w:jc w:val="center"/>
+        <w:rPr>
+          <w:rStyle w:val="EnlacedeInternet"/>
+          <w:b/>
+          <w:b/>
+          <w:bCs/>
+          <w:sz w:val="20"/>
+          <w:szCs w:val="20"/>
+        </w:rPr>
+      </w:pPr>
+      <w:r>
         <w:rPr/>
+      </w:r>
+    </w:p>
+    <w:p>
+      <w:pPr>
+        <w:pStyle w:val="Normal"/>
+        <w:jc w:val="center"/>
+        <w:rPr/>
       </w:pPr>
       <w:r>
         <w:rPr>
           <w:rStyle w:val="EnlacedeInternet"/>
           <w:b/>
           <w:bCs/>
-          <w:sz w:val="30"/>
-          <w:szCs w:val="30"/>
+          <w:color w:val="000000"/>
+          <w:sz w:val="40"/>
+          <w:szCs w:val="40"/>
+          <w:u w:val="none"/>
+        </w:rPr>
+        <w:t xml:space="preserve">Link   </w:t>
+      </w:r>
+      <w:r>
+        <w:rPr>
+          <w:rStyle w:val="EnlacedeInternet"/>
+          <w:b/>
+          <w:bCs/>
+          <w:color w:val="000000"/>
+          <w:sz w:val="40"/>
+          <w:szCs w:val="40"/>
+          <w:u w:val="none"/>
+        </w:rPr>
+        <w:t>Trello</w:t>
+      </w:r>
+    </w:p>
+    <w:p>
+      <w:pPr>
+        <w:pStyle w:val="Normal"/>
+        <w:jc w:val="center"/>
+        <w:rPr>
+          <w:rStyle w:val="EnlacedeInternet"/>
+          <w:b/>
+          <w:b/>
+          <w:bCs/>
+          <w:sz w:val="20"/>
+          <w:szCs w:val="20"/>
+        </w:rPr>
+      </w:pPr>
+      <w:r>
+        <w:rPr/>
+      </w:r>
+    </w:p>
+    <w:p>
+      <w:pPr>
+        <w:pStyle w:val="Normal"/>
+        <w:jc w:val="center"/>
+        <w:rPr/>
+      </w:pPr>
+      <w:r>
+        <w:rPr>
+          <w:rStyle w:val="EnlacedeInternet"/>
+          <w:b/>
+          <w:bCs/>
+          <w:sz w:val="28"/>
+          <w:szCs w:val="28"/>
         </w:rPr>
         <w:t>https://trello.com/b/kNlMijgQ/sprint-1</w:t>
       </w:r>
@@ -371,16 +403,16 @@
           <w:b/>
           <w:b/>
           <w:bCs/>
-          <w:sz w:val="36"/>
-          <w:szCs w:val="36"/>
-        </w:rPr>
-      </w:pPr>
-      <w:r>
-        <w:rPr>
-          <w:b/>
-          <w:bCs/>
-          <w:sz w:val="36"/>
-          <w:szCs w:val="36"/>
+          <w:sz w:val="21"/>
+          <w:szCs w:val="21"/>
+        </w:rPr>
+      </w:pPr>
+      <w:r>
+        <w:rPr>
+          <w:b/>
+          <w:bCs/>
+          <w:sz w:val="21"/>
+          <w:szCs w:val="21"/>
         </w:rPr>
       </w:r>
     </w:p>
@@ -392,17 +424,45 @@
           <w:b/>
           <w:b/>
           <w:bCs/>
-          <w:sz w:val="36"/>
-          <w:szCs w:val="36"/>
-        </w:rPr>
-      </w:pPr>
-      <w:r>
-        <w:rPr>
-          <w:b/>
-          <w:bCs/>
-          <w:sz w:val="36"/>
-          <w:szCs w:val="36"/>
-        </w:rPr>
+          <w:sz w:val="21"/>
+          <w:szCs w:val="21"/>
+        </w:rPr>
+      </w:pPr>
+      <w:r>
+        <w:rPr>
+          <w:rStyle w:val="EnlacedeInternet"/>
+          <w:b/>
+          <w:bCs/>
+          <w:color w:val="000000"/>
+          <w:sz w:val="40"/>
+          <w:szCs w:val="40"/>
+          <w:u w:val="none"/>
+        </w:rPr>
+        <w:t xml:space="preserve">Link   </w:t>
+      </w:r>
+      <w:r>
+        <w:rPr>
+          <w:rStyle w:val="EnlacedeInternet"/>
+          <w:b/>
+          <w:bCs/>
+          <w:color w:val="000000"/>
+          <w:sz w:val="40"/>
+          <w:szCs w:val="40"/>
+          <w:u w:val="none"/>
+        </w:rPr>
+        <w:t xml:space="preserve">DDBB </w:t>
+      </w:r>
+      <w:r>
+        <w:rPr>
+          <w:rStyle w:val="EnlacedeInternet"/>
+          <w:b/>
+          <w:bCs/>
+          <w:color w:val="000000"/>
+          <w:sz w:val="40"/>
+          <w:szCs w:val="40"/>
+          <w:u w:val="none"/>
+        </w:rPr>
+        <w:t>ATLAS</w:t>
       </w:r>
     </w:p>
     <w:p>
@@ -410,19 +470,19 @@
         <w:pStyle w:val="Normal"/>
         <w:jc w:val="center"/>
         <w:rPr>
-          <w:b/>
-          <w:b/>
-          <w:bCs/>
-          <w:sz w:val="36"/>
-          <w:szCs w:val="36"/>
-        </w:rPr>
-      </w:pPr>
-      <w:r>
-        <w:rPr>
-          <w:b/>
-          <w:bCs/>
-          <w:sz w:val="36"/>
-          <w:szCs w:val="36"/>
+          <w:rStyle w:val="EnlacedeInternet"/>
+          <w:color w:val="000000"/>
+          <w:sz w:val="20"/>
+          <w:szCs w:val="20"/>
+          <w:u w:val="none"/>
+        </w:rPr>
+      </w:pPr>
+      <w:r>
+        <w:rPr>
+          <w:b/>
+          <w:bCs/>
+          <w:sz w:val="21"/>
+          <w:szCs w:val="21"/>
         </w:rPr>
       </w:r>
     </w:p>
@@ -430,6 +490,134 @@
       <w:pPr>
         <w:pStyle w:val="Normal"/>
         <w:jc w:val="center"/>
+        <w:rPr/>
+      </w:pPr>
+      <w:r>
+        <w:fldChar w:fldCharType="begin"/>
+      </w:r>
+      <w:r>
+        <w:rPr>
+          <w:rStyle w:val="EnlacedeInternet"/>
+          <w:sz w:val="28"/>
+          <w:u w:val="single"/>
+          <w:b/>
+          <w:szCs w:val="28"/>
+          <w:bCs/>
+          <w:color w:val="55308D"/>
+        </w:rPr>
+        <w:instrText> HYPERLINK "https://cloud.mongodb.com/v2/615d8c2e0fa5341e06b2e64a" \l "clusters"</w:instrText>
+      </w:r>
+      <w:r>
+        <w:rPr>
+          <w:rStyle w:val="EnlacedeInternet"/>
+          <w:sz w:val="28"/>
+          <w:u w:val="single"/>
+          <w:b/>
+          <w:szCs w:val="28"/>
+          <w:bCs/>
+          <w:color w:val="55308D"/>
+        </w:rPr>
+        <w:fldChar w:fldCharType="separate"/>
+      </w:r>
+      <w:hyperlink r:id="rId4">
+        <w:r>
+          <w:rPr>
+            <w:rStyle w:val="EnlacedeInternet"/>
+            <w:b/>
+            <w:bCs/>
+            <w:color w:val="55308D"/>
+            <w:sz w:val="28"/>
+            <w:szCs w:val="28"/>
+            <w:u w:val="single"/>
+          </w:rPr>
+          <w:t>https://cloud.mongodb.com/v2/615d8c2e0fa5341e06b2e64a#clusters</w:t>
+        </w:r>
+      </w:hyperlink>
+      <w:r>
+        <w:rPr>
+          <w:rStyle w:val="EnlacedeInternet"/>
+          <w:sz w:val="28"/>
+          <w:u w:val="single"/>
+          <w:b/>
+          <w:szCs w:val="28"/>
+          <w:bCs/>
+          <w:color w:val="55308D"/>
+        </w:rPr>
+        <w:fldChar w:fldCharType="end"/>
+      </w:r>
+    </w:p>
+    <w:p>
+      <w:pPr>
+        <w:pStyle w:val="Normal"/>
+        <w:jc w:val="center"/>
+        <w:rPr>
+          <w:rStyle w:val="EnlacedeInternet"/>
+          <w:color w:val="55308D"/>
+          <w:sz w:val="20"/>
+          <w:szCs w:val="20"/>
+          <w:u w:val="single"/>
+        </w:rPr>
+      </w:pPr>
+      <w:r>
+        <w:rPr>
+          <w:b/>
+          <w:bCs/>
+          <w:sz w:val="21"/>
+          <w:szCs w:val="21"/>
+        </w:rPr>
+      </w:r>
+    </w:p>
+    <w:p>
+      <w:pPr>
+        <w:pStyle w:val="Normal"/>
+        <w:jc w:val="center"/>
+        <w:rPr>
+          <w:b/>
+          <w:b/>
+          <w:bCs/>
+          <w:color w:val="55308D"/>
+          <w:sz w:val="21"/>
+          <w:szCs w:val="21"/>
+          <w:u w:val="single"/>
+        </w:rPr>
+      </w:pPr>
+      <w:r>
+        <w:rPr>
+          <w:b/>
+          <w:bCs/>
+          <w:color w:val="55308D"/>
+          <w:sz w:val="21"/>
+          <w:szCs w:val="21"/>
+          <w:u w:val="single"/>
+        </w:rPr>
+      </w:r>
+    </w:p>
+    <w:p>
+      <w:pPr>
+        <w:pStyle w:val="Normal"/>
+        <w:jc w:val="center"/>
+        <w:rPr>
+          <w:b/>
+          <w:b/>
+          <w:bCs/>
+          <w:sz w:val="36"/>
+          <w:szCs w:val="36"/>
+        </w:rPr>
+      </w:pPr>
+      <w:r>
+        <w:rPr>
+          <w:b/>
+          <w:bCs/>
+          <w:sz w:val="36"/>
+          <w:szCs w:val="36"/>
+        </w:rPr>
+        <w:tab/>
+      </w:r>
+    </w:p>
+    <w:p>
+      <w:pPr>
+        <w:pStyle w:val="Normal"/>
+        <w:jc w:val="center"/>
         <w:rPr>
           <w:b/>
           <w:b/>
@@ -456,16 +644,16 @@
           <w:b/>
           <w:b/>
           <w:bCs/>
-          <w:sz w:val="36"/>
-          <w:szCs w:val="36"/>
-        </w:rPr>
-      </w:pPr>
-      <w:r>
-        <w:rPr>
-          <w:b/>
-          <w:bCs/>
-          <w:sz w:val="36"/>
-          <w:szCs w:val="36"/>
+          <w:sz w:val="28"/>
+          <w:szCs w:val="28"/>
+        </w:rPr>
+      </w:pPr>
+      <w:r>
+        <w:rPr>
+          <w:b/>
+          <w:bCs/>
+          <w:sz w:val="28"/>
+          <w:szCs w:val="28"/>
         </w:rPr>
       </w:r>
     </w:p>
@@ -474,14 +662,14 @@
         <w:pStyle w:val="Normal"/>
         <w:jc w:val="center"/>
         <w:rPr>
-          <w:sz w:val="36"/>
-          <w:szCs w:val="36"/>
-        </w:rPr>
-      </w:pPr>
-      <w:r>
-        <w:rPr>
-          <w:sz w:val="36"/>
-          <w:szCs w:val="36"/>
+          <w:sz w:val="28"/>
+          <w:szCs w:val="28"/>
+        </w:rPr>
+      </w:pPr>
+      <w:r>
+        <w:rPr>
+          <w:sz w:val="28"/>
+          <w:szCs w:val="28"/>
         </w:rPr>
         <w:t>Julián Guillermo Zapata Rugeles</w:t>
       </w:r>
@@ -491,14 +679,14 @@
         <w:pStyle w:val="Normal"/>
         <w:jc w:val="center"/>
         <w:rPr>
-          <w:sz w:val="36"/>
-          <w:szCs w:val="36"/>
-        </w:rPr>
-      </w:pPr>
-      <w:r>
-        <w:rPr>
-          <w:sz w:val="36"/>
-          <w:szCs w:val="36"/>
+          <w:sz w:val="28"/>
+          <w:szCs w:val="28"/>
+        </w:rPr>
+      </w:pPr>
+      <w:r>
+        <w:rPr>
+          <w:sz w:val="28"/>
+          <w:szCs w:val="28"/>
         </w:rPr>
         <w:t>Mileidis Ruiz Morelos</w:t>
       </w:r>
@@ -508,14 +696,14 @@
         <w:pStyle w:val="Normal"/>
         <w:jc w:val="center"/>
         <w:rPr>
-          <w:sz w:val="36"/>
-          <w:szCs w:val="36"/>
-        </w:rPr>
-      </w:pPr>
-      <w:r>
-        <w:rPr>
-          <w:sz w:val="36"/>
-          <w:szCs w:val="36"/>
+          <w:sz w:val="28"/>
+          <w:szCs w:val="28"/>
+        </w:rPr>
+      </w:pPr>
+      <w:r>
+        <w:rPr>
+          <w:sz w:val="28"/>
+          <w:szCs w:val="28"/>
         </w:rPr>
         <w:t>Diana Carolina Rivera Romero</w:t>
       </w:r>
@@ -525,14 +713,14 @@
         <w:pStyle w:val="Normal"/>
         <w:jc w:val="center"/>
         <w:rPr>
-          <w:sz w:val="36"/>
-          <w:szCs w:val="36"/>
-        </w:rPr>
-      </w:pPr>
-      <w:r>
-        <w:rPr>
-          <w:sz w:val="36"/>
-          <w:szCs w:val="36"/>
+          <w:sz w:val="28"/>
+          <w:szCs w:val="28"/>
+        </w:rPr>
+      </w:pPr>
+      <w:r>
+        <w:rPr>
+          <w:sz w:val="28"/>
+          <w:szCs w:val="28"/>
         </w:rPr>
         <w:t>Luis Felipe Granada Ramírez</w:t>
       </w:r>
@@ -542,40 +730,16 @@
         <w:pStyle w:val="Normal"/>
         <w:jc w:val="center"/>
         <w:rPr>
-          <w:b/>
-          <w:b/>
-          <w:bCs/>
-          <w:sz w:val="36"/>
-          <w:szCs w:val="36"/>
-        </w:rPr>
-      </w:pPr>
-      <w:r>
-        <w:rPr>
-          <w:sz w:val="36"/>
-          <w:szCs w:val="36"/>
+          <w:sz w:val="28"/>
+          <w:szCs w:val="28"/>
+        </w:rPr>
+      </w:pPr>
+      <w:r>
+        <w:rPr>
+          <w:sz w:val="28"/>
+          <w:szCs w:val="28"/>
         </w:rPr>
         <w:t>Oscar Alberto Castillo Rincón</w:t>
-      </w:r>
-    </w:p>
-    <w:p>
-      <w:pPr>
-        <w:pStyle w:val="Normal"/>
-        <w:jc w:val="center"/>
-        <w:rPr>
-          <w:b/>
-          <w:b/>
-          <w:bCs/>
-          <w:sz w:val="36"/>
-          <w:szCs w:val="36"/>
-        </w:rPr>
-      </w:pPr>
-      <w:r>
-        <w:rPr>
-          <w:b/>
-          <w:bCs/>
-          <w:sz w:val="36"/>
-          <w:szCs w:val="36"/>
-        </w:rPr>
       </w:r>
     </w:p>
     <w:p>
@@ -2114,8 +2278,483 @@
     <w:p>
       <w:pPr>
         <w:pStyle w:val="Normal"/>
+        <w:rPr>
+          <w:sz w:val="24"/>
+          <w:szCs w:val="24"/>
+        </w:rPr>
+      </w:pPr>
+      <w:r>
+        <w:rPr>
+          <w:sz w:val="24"/>
+          <w:szCs w:val="24"/>
+        </w:rPr>
+        <w:t>Creación de la base de datos por un miembro del equipo y posterior envío de participación a los miembros del equipo para su exploración.</w:t>
+      </w:r>
+    </w:p>
+    <w:p>
+      <w:pPr>
+        <w:pStyle w:val="Normal"/>
+        <w:rPr>
+          <w:sz w:val="36"/>
+          <w:szCs w:val="36"/>
+        </w:rPr>
+      </w:pPr>
+      <w:r>
+        <w:rPr>
+          <w:sz w:val="36"/>
+          <w:szCs w:val="36"/>
+        </w:rPr>
+      </w:r>
+    </w:p>
+    <w:p>
+      <w:pPr>
+        <w:pStyle w:val="Normal"/>
+        <w:rPr>
+          <w:sz w:val="36"/>
+          <w:szCs w:val="36"/>
+        </w:rPr>
+      </w:pPr>
+      <w:r>
+        <w:rPr>
+          <w:sz w:val="36"/>
+          <w:szCs w:val="36"/>
+        </w:rPr>
+      </w:r>
+    </w:p>
+    <w:p>
+      <w:pPr>
+        <w:pStyle w:val="Normal"/>
+        <w:rPr>
+          <w:sz w:val="36"/>
+          <w:szCs w:val="36"/>
+        </w:rPr>
+      </w:pPr>
+      <w:r>
+        <w:rPr>
+          <w:sz w:val="36"/>
+          <w:szCs w:val="36"/>
+        </w:rPr>
+        <w:drawing>
+          <wp:anchor behindDoc="0" distT="0" distB="0" distL="0" distR="0" simplePos="0" locked="0" layoutInCell="1" allowOverlap="1" relativeHeight="9">
+            <wp:simplePos x="0" y="0"/>
+            <wp:positionH relativeFrom="column">
+              <wp:align>center</wp:align>
+            </wp:positionH>
+            <wp:positionV relativeFrom="paragraph">
+              <wp:posOffset>635</wp:posOffset>
+            </wp:positionV>
+            <wp:extent cx="6332220" cy="3559810"/>
+            <wp:effectExtent l="0" t="0" r="0" b="0"/>
+            <wp:wrapTopAndBottom/>
+            <wp:docPr id="7" name="Imagen2" descr=""/>
+            <wp:cNvGraphicFramePr>
+              <a:graphicFrameLocks xmlns:a="http://schemas.openxmlformats.org/drawingml/2006/main" noChangeAspect="1"/>
+            </wp:cNvGraphicFramePr>
+            <a:graphic xmlns:a="http://schemas.openxmlformats.org/drawingml/2006/main">
+              <a:graphicData uri="http://schemas.openxmlformats.org/drawingml/2006/picture">
+                <pic:pic xmlns:pic="http://schemas.openxmlformats.org/drawingml/2006/picture">
+                  <pic:nvPicPr>
+                    <pic:cNvPr id="7" name="Imagen2" descr=""/>
+                    <pic:cNvPicPr>
+                      <a:picLocks noChangeAspect="1" noChangeArrowheads="1"/>
+                    </pic:cNvPicPr>
+                  </pic:nvPicPr>
+                  <pic:blipFill>
+                    <a:blip r:embed="rId5"/>
+                    <a:stretch>
+                      <a:fillRect/>
+                    </a:stretch>
+                  </pic:blipFill>
+                  <pic:spPr bwMode="auto">
+                    <a:xfrm>
+                      <a:off x="0" y="0"/>
+                      <a:ext cx="6332220" cy="3559810"/>
+                    </a:xfrm>
+                    <a:prstGeom prst="rect">
+                      <a:avLst/>
+                    </a:prstGeom>
+                  </pic:spPr>
+                </pic:pic>
+              </a:graphicData>
+            </a:graphic>
+          </wp:anchor>
+        </w:drawing>
+      </w:r>
+    </w:p>
+    <w:p>
+      <w:pPr>
+        <w:pStyle w:val="Normal"/>
+        <w:rPr>
+          <w:sz w:val="28"/>
+          <w:szCs w:val="28"/>
+        </w:rPr>
+      </w:pPr>
+      <w:r>
+        <w:rPr>
+          <w:sz w:val="28"/>
+          <w:szCs w:val="28"/>
+        </w:rPr>
+        <w:t xml:space="preserve">La base de datos fue compartidas vía correo electrónico a todos los integrantes del equipo, se aceptaron las invitación para participar en la adición nuevos documentos </w:t>
+      </w:r>
+    </w:p>
+    <w:p>
+      <w:pPr>
+        <w:pStyle w:val="Normal"/>
+        <w:rPr>
+          <w:sz w:val="28"/>
+          <w:szCs w:val="28"/>
+        </w:rPr>
+      </w:pPr>
+      <w:r>
+        <w:rPr>
+          <w:sz w:val="28"/>
+          <w:szCs w:val="28"/>
+        </w:rPr>
+        <w:t>y en la edición de los que ya se encuentran en ella.</w:t>
+      </w:r>
+    </w:p>
+    <w:p>
+      <w:pPr>
+        <w:pStyle w:val="Normal"/>
+        <w:rPr>
+          <w:sz w:val="36"/>
+          <w:szCs w:val="36"/>
+        </w:rPr>
+      </w:pPr>
+      <w:r>
+        <w:rPr>
+          <w:sz w:val="36"/>
+          <w:szCs w:val="36"/>
+        </w:rPr>
+      </w:r>
+    </w:p>
+    <w:p>
+      <w:pPr>
+        <w:pStyle w:val="Normal"/>
+        <w:rPr>
+          <w:sz w:val="36"/>
+          <w:szCs w:val="36"/>
+        </w:rPr>
+      </w:pPr>
+      <w:r>
+        <w:rPr>
+          <w:sz w:val="36"/>
+          <w:szCs w:val="36"/>
+        </w:rPr>
+      </w:r>
+    </w:p>
+    <w:p>
+      <w:pPr>
+        <w:pStyle w:val="Normal"/>
+        <w:rPr>
+          <w:sz w:val="36"/>
+          <w:szCs w:val="36"/>
+        </w:rPr>
+      </w:pPr>
+      <w:r>
+        <w:rPr>
+          <w:sz w:val="36"/>
+          <w:szCs w:val="36"/>
+        </w:rPr>
+      </w:r>
+    </w:p>
+    <w:p>
+      <w:pPr>
+        <w:pStyle w:val="Normal"/>
+        <w:rPr>
+          <w:sz w:val="36"/>
+          <w:szCs w:val="36"/>
+        </w:rPr>
+      </w:pPr>
+      <w:r>
+        <w:rPr>
+          <w:sz w:val="36"/>
+          <w:szCs w:val="36"/>
+        </w:rPr>
+      </w:r>
+    </w:p>
+    <w:p>
+      <w:pPr>
+        <w:pStyle w:val="Normal"/>
+        <w:rPr>
+          <w:sz w:val="36"/>
+          <w:szCs w:val="36"/>
+        </w:rPr>
+      </w:pPr>
+      <w:r>
+        <w:rPr>
+          <w:sz w:val="36"/>
+          <w:szCs w:val="36"/>
+        </w:rPr>
+      </w:r>
+    </w:p>
+    <w:p>
+      <w:pPr>
+        <w:pStyle w:val="Normal"/>
+        <w:rPr>
+          <w:sz w:val="36"/>
+          <w:szCs w:val="36"/>
+        </w:rPr>
+      </w:pPr>
+      <w:r>
+        <w:rPr>
+          <w:sz w:val="36"/>
+          <w:szCs w:val="36"/>
+        </w:rPr>
+      </w:r>
+    </w:p>
+    <w:p>
+      <w:pPr>
+        <w:pStyle w:val="Normal"/>
+        <w:rPr>
+          <w:sz w:val="36"/>
+          <w:szCs w:val="36"/>
+        </w:rPr>
+      </w:pPr>
+      <w:r>
+        <w:rPr>
+          <w:sz w:val="36"/>
+          <w:szCs w:val="36"/>
+        </w:rPr>
+      </w:r>
+    </w:p>
+    <w:p>
+      <w:pPr>
+        <w:pStyle w:val="Normal"/>
+        <w:rPr>
+          <w:sz w:val="36"/>
+          <w:szCs w:val="36"/>
+        </w:rPr>
+      </w:pPr>
+      <w:r>
+        <w:rPr>
+          <w:sz w:val="36"/>
+          <w:szCs w:val="36"/>
+        </w:rPr>
+      </w:r>
+    </w:p>
+    <w:p>
+      <w:pPr>
+        <w:pStyle w:val="Normal"/>
+        <w:rPr>
+          <w:sz w:val="36"/>
+          <w:szCs w:val="36"/>
+        </w:rPr>
+      </w:pPr>
+      <w:r>
+        <w:rPr>
+          <w:sz w:val="36"/>
+          <w:szCs w:val="36"/>
+        </w:rPr>
+        <mc:AlternateContent>
+          <mc:Choice Requires="wps">
+            <w:drawing>
+              <wp:anchor behindDoc="0" distT="0" distB="0" distL="0" distR="0" simplePos="0" locked="0" layoutInCell="1" allowOverlap="1" relativeHeight="10">
+                <wp:simplePos x="0" y="0"/>
+                <wp:positionH relativeFrom="column">
+                  <wp:posOffset>-188595</wp:posOffset>
+                </wp:positionH>
+                <wp:positionV relativeFrom="paragraph">
+                  <wp:posOffset>100330</wp:posOffset>
+                </wp:positionV>
+                <wp:extent cx="6840220" cy="414655"/>
+                <wp:effectExtent l="0" t="0" r="0" b="0"/>
+                <wp:wrapTopAndBottom/>
+                <wp:docPr id="8" name="Forma1_2"/>
+                <a:graphic xmlns:a="http://schemas.openxmlformats.org/drawingml/2006/main">
+                  <a:graphicData uri="http://schemas.microsoft.com/office/word/2010/wordprocessingShape">
+                    <wps:wsp>
+                      <wps:cNvSpPr/>
+                      <wps:spPr>
+                        <a:xfrm>
+                          <a:off x="0" y="0"/>
+                          <a:ext cx="6839640" cy="414000"/>
+                        </a:xfrm>
+                        <a:custGeom>
+                          <a:avLst/>
+                          <a:gdLst/>
+                          <a:ahLst/>
+                          <a:rect l="l" t="t" r="r" b="b"/>
+                          <a:pathLst>
+                            <a:path w="18997" h="1149">
+                              <a:moveTo>
+                                <a:pt x="190" y="0"/>
+                              </a:moveTo>
+                              <a:lnTo>
+                                <a:pt x="192" y="0"/>
+                              </a:lnTo>
+                              <a:cubicBezTo>
+                                <a:pt x="157" y="0"/>
+                                <a:pt x="125" y="9"/>
+                                <a:pt x="95" y="26"/>
+                              </a:cubicBezTo>
+                              <a:cubicBezTo>
+                                <a:pt x="67" y="42"/>
+                                <a:pt x="42" y="67"/>
+                                <a:pt x="26" y="95"/>
+                              </a:cubicBezTo>
+                              <a:cubicBezTo>
+                                <a:pt x="9" y="126"/>
+                                <a:pt x="0" y="158"/>
+                                <a:pt x="0" y="193"/>
+                              </a:cubicBezTo>
+                              <a:lnTo>
+                                <a:pt x="0" y="956"/>
+                              </a:lnTo>
+                              <a:lnTo>
+                                <a:pt x="0" y="958"/>
+                              </a:lnTo>
+                              <a:cubicBezTo>
+                                <a:pt x="0" y="992"/>
+                                <a:pt x="9" y="1023"/>
+                                <a:pt x="26" y="1053"/>
+                              </a:cubicBezTo>
+                              <a:cubicBezTo>
+                                <a:pt x="42" y="1081"/>
+                                <a:pt x="67" y="1106"/>
+                                <a:pt x="95" y="1122"/>
+                              </a:cubicBezTo>
+                              <a:cubicBezTo>
+                                <a:pt x="125" y="1139"/>
+                                <a:pt x="157" y="1148"/>
+                                <a:pt x="192" y="1148"/>
+                              </a:cubicBezTo>
+                              <a:lnTo>
+                                <a:pt x="18804" y="1148"/>
+                              </a:lnTo>
+                              <a:lnTo>
+                                <a:pt x="18806" y="1148"/>
+                              </a:lnTo>
+                              <a:cubicBezTo>
+                                <a:pt x="18839" y="1148"/>
+                                <a:pt x="18871" y="1139"/>
+                                <a:pt x="18901" y="1122"/>
+                              </a:cubicBezTo>
+                              <a:cubicBezTo>
+                                <a:pt x="18929" y="1106"/>
+                                <a:pt x="18954" y="1081"/>
+                                <a:pt x="18970" y="1053"/>
+                              </a:cubicBezTo>
+                              <a:cubicBezTo>
+                                <a:pt x="18987" y="1023"/>
+                                <a:pt x="18996" y="992"/>
+                                <a:pt x="18996" y="958"/>
+                              </a:cubicBezTo>
+                              <a:lnTo>
+                                <a:pt x="18996" y="191"/>
+                              </a:lnTo>
+                              <a:lnTo>
+                                <a:pt x="18996" y="193"/>
+                              </a:lnTo>
+                              <a:lnTo>
+                                <a:pt x="18996" y="193"/>
+                              </a:lnTo>
+                              <a:cubicBezTo>
+                                <a:pt x="18996" y="158"/>
+                                <a:pt x="18987" y="126"/>
+                                <a:pt x="18970" y="95"/>
+                              </a:cubicBezTo>
+                              <a:cubicBezTo>
+                                <a:pt x="18954" y="67"/>
+                                <a:pt x="18929" y="42"/>
+                                <a:pt x="18901" y="26"/>
+                              </a:cubicBezTo>
+                              <a:cubicBezTo>
+                                <a:pt x="18871" y="9"/>
+                                <a:pt x="18839" y="0"/>
+                                <a:pt x="18806" y="0"/>
+                              </a:cubicBezTo>
+                              <a:lnTo>
+                                <a:pt x="190" y="0"/>
+                              </a:lnTo>
+                              <a:close/>
+                            </a:path>
+                          </a:pathLst>
+                        </a:custGeom>
+                        <a:solidFill>
+                          <a:srgbClr val="168253"/>
+                        </a:solidFill>
+                        <a:ln>
+                          <a:solidFill>
+                            <a:srgbClr val="3465a4"/>
+                          </a:solidFill>
+                        </a:ln>
+                      </wps:spPr>
+                      <wps:style>
+                        <a:lnRef idx="0"/>
+                        <a:fillRef idx="0"/>
+                        <a:effectRef idx="0"/>
+                        <a:fontRef idx="minor"/>
+                      </wps:style>
+                      <wps:txbx>
+                        <w:txbxContent>
+                          <w:p>
+                            <w:pPr>
+                              <w:pStyle w:val="Contenidodelmarco"/>
+                              <w:overflowPunct w:val="false"/>
+                              <w:jc w:val="center"/>
+                              <w:rPr/>
+                            </w:pPr>
+                            <w:r>
+                              <w:rPr>
+                                <w:b/>
+                                <w:bCs/>
+                                <w:color w:val="FFFFFF"/>
+                                <w:sz w:val="36"/>
+                                <w:szCs w:val="36"/>
+                              </w:rPr>
+                              <w:t xml:space="preserve">REPORTE # </w:t>
+                            </w:r>
+                            <w:r>
+                              <w:rPr>
+                                <w:b/>
+                                <w:bCs/>
+                                <w:color w:val="FFFFFF"/>
+                                <w:sz w:val="36"/>
+                                <w:szCs w:val="36"/>
+                              </w:rPr>
+                              <w:t>2</w:t>
+                            </w:r>
+                          </w:p>
+                        </w:txbxContent>
+                      </wps:txbx>
+                      <wps:bodyPr lIns="0" rIns="0" tIns="0" bIns="0" anchor="ctr">
+                        <a:noAutofit/>
+                      </wps:bodyPr>
+                    </wps:wsp>
+                  </a:graphicData>
+                </a:graphic>
+              </wp:anchor>
+            </w:drawing>
+          </mc:Choice>
+          <mc:Fallback>
+            <w:pict/>
+          </mc:Fallback>
+        </mc:AlternateContent>
+      </w:r>
+    </w:p>
+    <w:p>
+      <w:pPr>
+        <w:pStyle w:val="Normal"/>
         <w:jc w:val="both"/>
         <w:rPr>
+          <w:sz w:val="24"/>
+          <w:szCs w:val="24"/>
+        </w:rPr>
+      </w:pPr>
+      <w:r>
+        <w:rPr>
+          <w:sz w:val="24"/>
+          <w:szCs w:val="24"/>
+        </w:rPr>
+        <w:t xml:space="preserve">Realizando una búsqueda del tipo estudiante en la colección user ( online-research-projects ), esta consulta se realizó utilizando compass. Como resultado se obtuvieron los elementos que cumplieron con el criterio de busqueda en nuestra base de datos </w:t>
+      </w:r>
+    </w:p>
+    <w:p>
+      <w:pPr>
+        <w:pStyle w:val="Normal"/>
+        <w:jc w:val="both"/>
+        <w:rPr>
           <w:b/>
           <w:b/>
           <w:bCs/>
@@ -2125,6 +2764,683 @@
       </w:pPr>
       <w:r>
         <w:rPr/>
+      </w:r>
+    </w:p>
+    <w:p>
+      <w:pPr>
+        <w:pStyle w:val="Normal"/>
+        <w:jc w:val="both"/>
+        <w:rPr>
+          <w:b/>
+          <w:b/>
+          <w:bCs/>
+          <w:sz w:val="36"/>
+          <w:szCs w:val="36"/>
+        </w:rPr>
+      </w:pPr>
+      <w:r>
+        <w:rPr/>
+      </w:r>
+    </w:p>
+    <w:p>
+      <w:pPr>
+        <w:pStyle w:val="Normal"/>
+        <w:jc w:val="both"/>
+        <w:rPr>
+          <w:b/>
+          <w:b/>
+          <w:bCs/>
+          <w:sz w:val="36"/>
+          <w:szCs w:val="36"/>
+        </w:rPr>
+      </w:pPr>
+      <w:r>
+        <w:rPr/>
+      </w:r>
+    </w:p>
+    <w:p>
+      <w:pPr>
+        <w:pStyle w:val="Normal"/>
+        <w:jc w:val="both"/>
+        <w:rPr>
+          <w:b/>
+          <w:b/>
+          <w:bCs/>
+          <w:sz w:val="36"/>
+          <w:szCs w:val="36"/>
+        </w:rPr>
+      </w:pPr>
+      <w:r>
+        <w:drawing>
+          <wp:anchor behindDoc="0" distT="0" distB="0" distL="0" distR="0" simplePos="0" locked="0" layoutInCell="1" allowOverlap="1" relativeHeight="8">
+            <wp:simplePos x="0" y="0"/>
+            <wp:positionH relativeFrom="column">
+              <wp:align>center</wp:align>
+            </wp:positionH>
+            <wp:positionV relativeFrom="paragraph">
+              <wp:posOffset>635</wp:posOffset>
+            </wp:positionV>
+            <wp:extent cx="6332220" cy="3559810"/>
+            <wp:effectExtent l="0" t="0" r="0" b="0"/>
+            <wp:wrapTopAndBottom/>
+            <wp:docPr id="10" name="Imagen1" descr=""/>
+            <wp:cNvGraphicFramePr>
+              <a:graphicFrameLocks xmlns:a="http://schemas.openxmlformats.org/drawingml/2006/main" noChangeAspect="1"/>
+            </wp:cNvGraphicFramePr>
+            <a:graphic xmlns:a="http://schemas.openxmlformats.org/drawingml/2006/main">
+              <a:graphicData uri="http://schemas.openxmlformats.org/drawingml/2006/picture">
+                <pic:pic xmlns:pic="http://schemas.openxmlformats.org/drawingml/2006/picture">
+                  <pic:nvPicPr>
+                    <pic:cNvPr id="10" name="Imagen1" descr=""/>
+                    <pic:cNvPicPr>
+                      <a:picLocks noChangeAspect="1" noChangeArrowheads="1"/>
+                    </pic:cNvPicPr>
+                  </pic:nvPicPr>
+                  <pic:blipFill>
+                    <a:blip r:embed="rId6"/>
+                    <a:stretch>
+                      <a:fillRect/>
+                    </a:stretch>
+                  </pic:blipFill>
+                  <pic:spPr bwMode="auto">
+                    <a:xfrm>
+                      <a:off x="0" y="0"/>
+                      <a:ext cx="6332220" cy="3559810"/>
+                    </a:xfrm>
+                    <a:prstGeom prst="rect">
+                      <a:avLst/>
+                    </a:prstGeom>
+                  </pic:spPr>
+                </pic:pic>
+              </a:graphicData>
+            </a:graphic>
+          </wp:anchor>
+        </w:drawing>
+      </w:r>
+      <w:r>
+        <w:rPr/>
+        <w:t xml:space="preserve"> </w:t>
+      </w:r>
+    </w:p>
+    <w:p>
+      <w:pPr>
+        <w:pStyle w:val="Normal"/>
+        <w:jc w:val="both"/>
+        <w:rPr>
+          <w:b/>
+          <w:b/>
+          <w:bCs/>
+          <w:sz w:val="36"/>
+          <w:szCs w:val="36"/>
+        </w:rPr>
+      </w:pPr>
+      <w:r>
+        <w:rPr/>
+      </w:r>
+    </w:p>
+    <w:p>
+      <w:pPr>
+        <w:pStyle w:val="Normal"/>
+        <w:jc w:val="both"/>
+        <w:rPr>
+          <w:b/>
+          <w:b/>
+          <w:bCs/>
+          <w:sz w:val="36"/>
+          <w:szCs w:val="36"/>
+        </w:rPr>
+      </w:pPr>
+      <w:r>
+        <w:rPr/>
+      </w:r>
+    </w:p>
+    <w:p>
+      <w:pPr>
+        <w:pStyle w:val="Normal"/>
+        <w:jc w:val="both"/>
+        <w:rPr>
+          <w:b/>
+          <w:b/>
+          <w:bCs/>
+          <w:sz w:val="36"/>
+          <w:szCs w:val="36"/>
+        </w:rPr>
+      </w:pPr>
+      <w:r>
+        <w:rPr/>
+      </w:r>
+    </w:p>
+    <w:p>
+      <w:pPr>
+        <w:pStyle w:val="Normal"/>
+        <w:jc w:val="both"/>
+        <w:rPr>
+          <w:b/>
+          <w:b/>
+          <w:bCs/>
+          <w:sz w:val="36"/>
+          <w:szCs w:val="36"/>
+        </w:rPr>
+      </w:pPr>
+      <w:r>
+        <w:rPr/>
+      </w:r>
+    </w:p>
+    <w:p>
+      <w:pPr>
+        <w:pStyle w:val="Normal"/>
+        <w:jc w:val="both"/>
+        <w:rPr>
+          <w:b/>
+          <w:b/>
+          <w:bCs/>
+          <w:sz w:val="36"/>
+          <w:szCs w:val="36"/>
+        </w:rPr>
+      </w:pPr>
+      <w:r>
+        <w:rPr/>
+      </w:r>
+    </w:p>
+    <w:p>
+      <w:pPr>
+        <w:pStyle w:val="Normal"/>
+        <w:jc w:val="both"/>
+        <w:rPr>
+          <w:b/>
+          <w:b/>
+          <w:bCs/>
+          <w:sz w:val="36"/>
+          <w:szCs w:val="36"/>
+        </w:rPr>
+      </w:pPr>
+      <w:r>
+        <w:rPr/>
+      </w:r>
+    </w:p>
+    <w:p>
+      <w:pPr>
+        <w:pStyle w:val="Normal"/>
+        <w:jc w:val="both"/>
+        <w:rPr>
+          <w:b/>
+          <w:b/>
+          <w:bCs/>
+          <w:sz w:val="36"/>
+          <w:szCs w:val="36"/>
+        </w:rPr>
+      </w:pPr>
+      <w:r>
+        <w:rPr/>
+      </w:r>
+    </w:p>
+    <w:p>
+      <w:pPr>
+        <w:pStyle w:val="Normal"/>
+        <w:jc w:val="both"/>
+        <w:rPr>
+          <w:b/>
+          <w:b/>
+          <w:bCs/>
+          <w:sz w:val="36"/>
+          <w:szCs w:val="36"/>
+        </w:rPr>
+      </w:pPr>
+      <w:r>
+        <w:rPr/>
+      </w:r>
+    </w:p>
+    <w:p>
+      <w:pPr>
+        <w:pStyle w:val="Normal"/>
+        <w:jc w:val="both"/>
+        <w:rPr>
+          <w:b/>
+          <w:b/>
+          <w:bCs/>
+          <w:sz w:val="36"/>
+          <w:szCs w:val="36"/>
+        </w:rPr>
+      </w:pPr>
+      <w:r>
+        <w:rPr/>
+      </w:r>
+    </w:p>
+    <w:p>
+      <w:pPr>
+        <w:pStyle w:val="Normal"/>
+        <w:jc w:val="both"/>
+        <w:rPr>
+          <w:b/>
+          <w:b/>
+          <w:bCs/>
+          <w:sz w:val="36"/>
+          <w:szCs w:val="36"/>
+        </w:rPr>
+      </w:pPr>
+      <w:r>
+        <w:rPr/>
+      </w:r>
+    </w:p>
+    <w:p>
+      <w:pPr>
+        <w:pStyle w:val="Normal"/>
+        <w:jc w:val="both"/>
+        <w:rPr>
+          <w:b/>
+          <w:b/>
+          <w:bCs/>
+          <w:sz w:val="36"/>
+          <w:szCs w:val="36"/>
+        </w:rPr>
+      </w:pPr>
+      <w:r>
+        <w:rPr/>
+      </w:r>
+    </w:p>
+    <w:p>
+      <w:pPr>
+        <w:pStyle w:val="Normal"/>
+        <w:jc w:val="both"/>
+        <w:rPr>
+          <w:b/>
+          <w:b/>
+          <w:bCs/>
+          <w:sz w:val="36"/>
+          <w:szCs w:val="36"/>
+        </w:rPr>
+      </w:pPr>
+      <w:r>
+        <w:rPr/>
+      </w:r>
+    </w:p>
+    <w:p>
+      <w:pPr>
+        <w:pStyle w:val="Normal"/>
+        <w:jc w:val="both"/>
+        <w:rPr>
+          <w:b/>
+          <w:b/>
+          <w:bCs/>
+          <w:sz w:val="36"/>
+          <w:szCs w:val="36"/>
+        </w:rPr>
+      </w:pPr>
+      <w:r>
+        <w:rPr/>
+      </w:r>
+    </w:p>
+    <w:p>
+      <w:pPr>
+        <w:pStyle w:val="Normal"/>
+        <w:jc w:val="both"/>
+        <w:rPr>
+          <w:b/>
+          <w:b/>
+          <w:bCs/>
+          <w:sz w:val="36"/>
+          <w:szCs w:val="36"/>
+        </w:rPr>
+      </w:pPr>
+      <w:r>
+        <w:rPr/>
+      </w:r>
+    </w:p>
+    <w:p>
+      <w:pPr>
+        <w:pStyle w:val="Normal"/>
+        <w:jc w:val="both"/>
+        <w:rPr>
+          <w:b/>
+          <w:b/>
+          <w:bCs/>
+          <w:sz w:val="36"/>
+          <w:szCs w:val="36"/>
+        </w:rPr>
+      </w:pPr>
+      <w:r>
+        <w:rPr/>
+      </w:r>
+    </w:p>
+    <w:p>
+      <w:pPr>
+        <w:pStyle w:val="Normal"/>
+        <w:jc w:val="both"/>
+        <w:rPr>
+          <w:b/>
+          <w:b/>
+          <w:bCs/>
+          <w:sz w:val="36"/>
+          <w:szCs w:val="36"/>
+        </w:rPr>
+      </w:pPr>
+      <w:r>
+        <w:rPr/>
+      </w:r>
+    </w:p>
+    <w:p>
+      <w:pPr>
+        <w:pStyle w:val="Normal"/>
+        <w:jc w:val="both"/>
+        <w:rPr>
+          <w:u w:val="single"/>
+        </w:rPr>
+      </w:pPr>
+      <w:r>
+        <w:rPr>
+          <w:u w:val="single"/>
+        </w:rPr>
+        <mc:AlternateContent>
+          <mc:Choice Requires="wps">
+            <w:drawing>
+              <wp:anchor behindDoc="0" distT="0" distB="0" distL="0" distR="0" simplePos="0" locked="0" layoutInCell="1" allowOverlap="1" relativeHeight="12">
+                <wp:simplePos x="0" y="0"/>
+                <wp:positionH relativeFrom="column">
+                  <wp:posOffset>-188595</wp:posOffset>
+                </wp:positionH>
+                <wp:positionV relativeFrom="paragraph">
+                  <wp:posOffset>100330</wp:posOffset>
+                </wp:positionV>
+                <wp:extent cx="6840220" cy="414655"/>
+                <wp:effectExtent l="0" t="0" r="0" b="0"/>
+                <wp:wrapTopAndBottom/>
+                <wp:docPr id="11" name="Forma1_3"/>
+                <a:graphic xmlns:a="http://schemas.openxmlformats.org/drawingml/2006/main">
+                  <a:graphicData uri="http://schemas.microsoft.com/office/word/2010/wordprocessingShape">
+                    <wps:wsp>
+                      <wps:cNvSpPr/>
+                      <wps:spPr>
+                        <a:xfrm>
+                          <a:off x="0" y="0"/>
+                          <a:ext cx="6839640" cy="414000"/>
+                        </a:xfrm>
+                        <a:custGeom>
+                          <a:avLst/>
+                          <a:gdLst/>
+                          <a:ahLst/>
+                          <a:rect l="l" t="t" r="r" b="b"/>
+                          <a:pathLst>
+                            <a:path w="18997" h="1149">
+                              <a:moveTo>
+                                <a:pt x="190" y="0"/>
+                              </a:moveTo>
+                              <a:lnTo>
+                                <a:pt x="192" y="0"/>
+                              </a:lnTo>
+                              <a:cubicBezTo>
+                                <a:pt x="157" y="0"/>
+                                <a:pt x="125" y="9"/>
+                                <a:pt x="95" y="26"/>
+                              </a:cubicBezTo>
+                              <a:cubicBezTo>
+                                <a:pt x="67" y="42"/>
+                                <a:pt x="42" y="67"/>
+                                <a:pt x="26" y="95"/>
+                              </a:cubicBezTo>
+                              <a:cubicBezTo>
+                                <a:pt x="9" y="126"/>
+                                <a:pt x="0" y="158"/>
+                                <a:pt x="0" y="193"/>
+                              </a:cubicBezTo>
+                              <a:lnTo>
+                                <a:pt x="0" y="956"/>
+                              </a:lnTo>
+                              <a:lnTo>
+                                <a:pt x="0" y="958"/>
+                              </a:lnTo>
+                              <a:cubicBezTo>
+                                <a:pt x="0" y="992"/>
+                                <a:pt x="9" y="1023"/>
+                                <a:pt x="26" y="1053"/>
+                              </a:cubicBezTo>
+                              <a:cubicBezTo>
+                                <a:pt x="42" y="1081"/>
+                                <a:pt x="67" y="1106"/>
+                                <a:pt x="95" y="1122"/>
+                              </a:cubicBezTo>
+                              <a:cubicBezTo>
+                                <a:pt x="125" y="1139"/>
+                                <a:pt x="157" y="1148"/>
+                                <a:pt x="192" y="1148"/>
+                              </a:cubicBezTo>
+                              <a:lnTo>
+                                <a:pt x="18804" y="1148"/>
+                              </a:lnTo>
+                              <a:lnTo>
+                                <a:pt x="18806" y="1148"/>
+                              </a:lnTo>
+                              <a:cubicBezTo>
+                                <a:pt x="18839" y="1148"/>
+                                <a:pt x="18871" y="1139"/>
+                                <a:pt x="18901" y="1122"/>
+                              </a:cubicBezTo>
+                              <a:cubicBezTo>
+                                <a:pt x="18929" y="1106"/>
+                                <a:pt x="18954" y="1081"/>
+                                <a:pt x="18970" y="1053"/>
+                              </a:cubicBezTo>
+                              <a:cubicBezTo>
+                                <a:pt x="18987" y="1023"/>
+                                <a:pt x="18996" y="992"/>
+                                <a:pt x="18996" y="958"/>
+                              </a:cubicBezTo>
+                              <a:lnTo>
+                                <a:pt x="18996" y="191"/>
+                              </a:lnTo>
+                              <a:lnTo>
+                                <a:pt x="18996" y="193"/>
+                              </a:lnTo>
+                              <a:lnTo>
+                                <a:pt x="18996" y="193"/>
+                              </a:lnTo>
+                              <a:cubicBezTo>
+                                <a:pt x="18996" y="158"/>
+                                <a:pt x="18987" y="126"/>
+                                <a:pt x="18970" y="95"/>
+                              </a:cubicBezTo>
+                              <a:cubicBezTo>
+                                <a:pt x="18954" y="67"/>
+                                <a:pt x="18929" y="42"/>
+                                <a:pt x="18901" y="26"/>
+                              </a:cubicBezTo>
+                              <a:cubicBezTo>
+                                <a:pt x="18871" y="9"/>
+                                <a:pt x="18839" y="0"/>
+                                <a:pt x="18806" y="0"/>
+                              </a:cubicBezTo>
+                              <a:lnTo>
+                                <a:pt x="190" y="0"/>
+                              </a:lnTo>
+                              <a:close/>
+                            </a:path>
+                          </a:pathLst>
+                        </a:custGeom>
+                        <a:solidFill>
+                          <a:srgbClr val="168253"/>
+                        </a:solidFill>
+                        <a:ln>
+                          <a:solidFill>
+                            <a:srgbClr val="3465a4"/>
+                          </a:solidFill>
+                        </a:ln>
+                      </wps:spPr>
+                      <wps:style>
+                        <a:lnRef idx="0"/>
+                        <a:fillRef idx="0"/>
+                        <a:effectRef idx="0"/>
+                        <a:fontRef idx="minor"/>
+                      </wps:style>
+                      <wps:txbx>
+                        <w:txbxContent>
+                          <w:p>
+                            <w:pPr>
+                              <w:pStyle w:val="Contenidodelmarco"/>
+                              <w:overflowPunct w:val="false"/>
+                              <w:jc w:val="center"/>
+                              <w:rPr/>
+                            </w:pPr>
+                            <w:r>
+                              <w:rPr>
+                                <w:b/>
+                                <w:bCs/>
+                                <w:color w:val="FFFFFF"/>
+                                <w:sz w:val="36"/>
+                                <w:szCs w:val="36"/>
+                              </w:rPr>
+                              <w:t xml:space="preserve">REPORTE # </w:t>
+                            </w:r>
+                            <w:r>
+                              <w:rPr>
+                                <w:b/>
+                                <w:bCs/>
+                                <w:color w:val="FFFFFF"/>
+                                <w:sz w:val="36"/>
+                                <w:szCs w:val="36"/>
+                              </w:rPr>
+                              <w:t>3</w:t>
+                            </w:r>
+                          </w:p>
+                        </w:txbxContent>
+                      </wps:txbx>
+                      <wps:bodyPr lIns="0" rIns="0" tIns="0" bIns="0" anchor="ctr">
+                        <a:noAutofit/>
+                      </wps:bodyPr>
+                    </wps:wsp>
+                  </a:graphicData>
+                </a:graphic>
+              </wp:anchor>
+            </w:drawing>
+          </mc:Choice>
+          <mc:Fallback>
+            <w:pict/>
+          </mc:Fallback>
+        </mc:AlternateContent>
+      </w:r>
+    </w:p>
+    <w:p>
+      <w:pPr>
+        <w:pStyle w:val="Normal"/>
+        <w:jc w:val="both"/>
+        <w:rPr>
+          <w:b/>
+          <w:b/>
+          <w:bCs/>
+          <w:sz w:val="36"/>
+          <w:szCs w:val="36"/>
+        </w:rPr>
+      </w:pPr>
+      <w:r>
+        <w:rPr/>
+      </w:r>
+    </w:p>
+    <w:p>
+      <w:pPr>
+        <w:pStyle w:val="Normal"/>
+        <w:jc w:val="both"/>
+        <w:rPr>
+          <w:b/>
+          <w:b/>
+          <w:bCs/>
+          <w:sz w:val="36"/>
+          <w:szCs w:val="36"/>
+        </w:rPr>
+      </w:pPr>
+      <w:r>
+        <w:rPr/>
+        <w:t>Se realizó una inserción en la base de datos utilizando compass, esta inserción ocurrió en la colección de usuarios en el proyecto y se agregó para este ejemplo específico un usuario nuevo con rol estudiante.</w:t>
+      </w:r>
+    </w:p>
+    <w:p>
+      <w:pPr>
+        <w:pStyle w:val="Normal"/>
+        <w:jc w:val="both"/>
+        <w:rPr>
+          <w:b/>
+          <w:b/>
+          <w:bCs/>
+          <w:sz w:val="36"/>
+          <w:szCs w:val="36"/>
+        </w:rPr>
+      </w:pPr>
+      <w:r>
+        <w:rPr/>
+      </w:r>
+    </w:p>
+    <w:p>
+      <w:pPr>
+        <w:pStyle w:val="Normal"/>
+        <w:jc w:val="both"/>
+        <w:rPr>
+          <w:b/>
+          <w:b/>
+          <w:bCs/>
+          <w:sz w:val="36"/>
+          <w:szCs w:val="36"/>
+        </w:rPr>
+      </w:pPr>
+      <w:r>
+        <w:rPr/>
+      </w:r>
+    </w:p>
+    <w:p>
+      <w:pPr>
+        <w:pStyle w:val="Normal"/>
+        <w:jc w:val="both"/>
+        <w:rPr>
+          <w:b/>
+          <w:b/>
+          <w:bCs/>
+          <w:sz w:val="36"/>
+          <w:szCs w:val="36"/>
+        </w:rPr>
+      </w:pPr>
+      <w:r>
+        <w:rPr/>
+        <w:drawing>
+          <wp:anchor behindDoc="0" distT="0" distB="0" distL="0" distR="0" simplePos="0" locked="0" layoutInCell="1" allowOverlap="1" relativeHeight="14">
+            <wp:simplePos x="0" y="0"/>
+            <wp:positionH relativeFrom="column">
+              <wp:align>center</wp:align>
+            </wp:positionH>
+            <wp:positionV relativeFrom="paragraph">
+              <wp:posOffset>635</wp:posOffset>
+            </wp:positionV>
+            <wp:extent cx="6332220" cy="3559810"/>
+            <wp:effectExtent l="0" t="0" r="0" b="0"/>
+            <wp:wrapSquare wrapText="largest"/>
+            <wp:docPr id="13" name="Imagen3" descr=""/>
+            <wp:cNvGraphicFramePr>
+              <a:graphicFrameLocks xmlns:a="http://schemas.openxmlformats.org/drawingml/2006/main" noChangeAspect="1"/>
+            </wp:cNvGraphicFramePr>
+            <a:graphic xmlns:a="http://schemas.openxmlformats.org/drawingml/2006/main">
+              <a:graphicData uri="http://schemas.openxmlformats.org/drawingml/2006/picture">
+                <pic:pic xmlns:pic="http://schemas.openxmlformats.org/drawingml/2006/picture">
+                  <pic:nvPicPr>
+                    <pic:cNvPr id="13" name="Imagen3" descr=""/>
+                    <pic:cNvPicPr>
+                      <a:picLocks noChangeAspect="1" noChangeArrowheads="1"/>
+                    </pic:cNvPicPr>
+                  </pic:nvPicPr>
+                  <pic:blipFill>
+                    <a:blip r:embed="rId7"/>
+                    <a:stretch>
+                      <a:fillRect/>
+                    </a:stretch>
+                  </pic:blipFill>
+                  <pic:spPr bwMode="auto">
+                    <a:xfrm>
+                      <a:off x="0" y="0"/>
+                      <a:ext cx="6332220" cy="3559810"/>
+                    </a:xfrm>
+                    <a:prstGeom prst="rect">
+                      <a:avLst/>
+                    </a:prstGeom>
+                  </pic:spPr>
+                </pic:pic>
+              </a:graphicData>
+            </a:graphic>
+          </wp:anchor>
+        </w:drawing>
       </w:r>
     </w:p>
     <w:sectPr>

</xml_diff>